<commit_message>
łańcuch zaimplementowany, zbiór danych, przeanalizowany
</commit_message>
<xml_diff>
--- a/dokumentacja_wstępna_ZUM.docx
+++ b/dokumentacja_wstępna_ZUM.docx
@@ -73,47 +73,7 @@
         <w:pStyle w:val="Podtytu"/>
       </w:pPr>
       <w:r>
-        <w:t xml:space="preserve">Tworzenie modeli klasyfikacji </w:t>
-      </w:r>
-      <w:proofErr w:type="spellStart"/>
-      <w:r>
-        <w:t>wieloetykietowej</w:t>
-      </w:r>
-      <w:proofErr w:type="spellEnd"/>
-      <w:r>
-        <w:t xml:space="preserve"> przez zastosowanie dekompozycji na wiele powiązanych zadań klasyfikacji </w:t>
-      </w:r>
-      <w:proofErr w:type="spellStart"/>
-      <w:r>
-        <w:t>jednoetykietowych</w:t>
-      </w:r>
-      <w:proofErr w:type="spellEnd"/>
-      <w:r>
-        <w:t xml:space="preserve"> zgodnie z metodą </w:t>
-      </w:r>
-      <w:proofErr w:type="spellStart"/>
-      <w:r>
-        <w:t>bayesowskiego</w:t>
-      </w:r>
-      <w:proofErr w:type="spellEnd"/>
-      <w:r>
-        <w:t xml:space="preserve"> łańcucha klasyfikatorów. Porównanie z algorytmami klasyfikacji </w:t>
-      </w:r>
-      <w:proofErr w:type="spellStart"/>
-      <w:r>
-        <w:t>wieloetykietowej</w:t>
-      </w:r>
-      <w:proofErr w:type="spellEnd"/>
-      <w:r>
-        <w:t xml:space="preserve"> dostępnymi w środowisku R lub </w:t>
-      </w:r>
-      <w:proofErr w:type="spellStart"/>
-      <w:r>
-        <w:t>Python</w:t>
-      </w:r>
-      <w:proofErr w:type="spellEnd"/>
-      <w:r>
-        <w:t xml:space="preserve">. </w:t>
+        <w:t xml:space="preserve">Tworzenie modeli klasyfikacji wieloetykietowej przez zastosowanie dekompozycji na wiele powiązanych zadań klasyfikacji jednoetykietowych zgodnie z metodą bayesowskiego łańcucha klasyfikatorów. Porównanie z algorytmami klasyfikacji wieloetykietowej dostępnymi w środowisku R lub Python. </w:t>
       </w:r>
     </w:p>
     <w:p>
@@ -139,6 +99,15 @@
     </w:p>
     <w:sdt>
       <w:sdtPr>
+        <w:rPr>
+          <w:rFonts w:asciiTheme="minorHAnsi" w:eastAsiaTheme="minorHAnsi" w:hAnsiTheme="minorHAnsi" w:cstheme="minorBidi"/>
+          <w:color w:val="auto"/>
+          <w:kern w:val="2"/>
+          <w:sz w:val="24"/>
+          <w:szCs w:val="22"/>
+          <w:lang w:eastAsia="en-US"/>
+          <w14:ligatures w14:val="standardContextual"/>
+        </w:rPr>
         <w:id w:val="-1347637755"/>
         <w:docPartObj>
           <w:docPartGallery w:val="Table of Contents"/>
@@ -147,15 +116,8 @@
       </w:sdtPr>
       <w:sdtEndPr>
         <w:rPr>
-          <w:rFonts w:asciiTheme="minorHAnsi" w:eastAsiaTheme="minorHAnsi" w:hAnsiTheme="minorHAnsi" w:cstheme="minorBidi"/>
           <w:b/>
           <w:bCs/>
-          <w:color w:val="auto"/>
-          <w:kern w:val="2"/>
-          <w:sz w:val="24"/>
-          <w:szCs w:val="22"/>
-          <w:lang w:eastAsia="en-US"/>
-          <w14:ligatures w14:val="standardContextual"/>
         </w:rPr>
       </w:sdtEndPr>
       <w:sdtContent>
@@ -934,10 +896,6 @@
       </w:pPr>
     </w:p>
     <w:p/>
-    <w:p/>
-    <w:p/>
-    <w:p/>
-    <w:p/>
     <w:p>
       <w:pPr>
         <w:pStyle w:val="Nagwek1"/>
@@ -948,6 +906,7 @@
       </w:pPr>
       <w:bookmarkStart w:id="0" w:name="_Toc164800300"/>
       <w:r>
+        <w:lastRenderedPageBreak/>
         <w:t>Interpretacja tematu projektu</w:t>
       </w:r>
       <w:bookmarkEnd w:id="0"/>
@@ -963,21 +922,7 @@
         <w:rPr>
           <w:szCs w:val="24"/>
         </w:rPr>
-        <w:t xml:space="preserve">Głównym celem projektu jest implementacja algorytmu służącego do klasyfikacji przykładów posiadających więcej niż jedną etykietę. Każdy przykład ma przypisany zestaw binarnych znaczników. Jednym ze sposobów stworzenia modelu umożliwiającego predykcje na bazie przykładów </w:t>
-      </w:r>
-      <w:proofErr w:type="spellStart"/>
-      <w:r>
-        <w:rPr>
-          <w:szCs w:val="24"/>
-        </w:rPr>
-        <w:t>wieloetykietowych</w:t>
-      </w:r>
-      <w:proofErr w:type="spellEnd"/>
-      <w:r>
-        <w:rPr>
-          <w:szCs w:val="24"/>
-        </w:rPr>
-        <w:t xml:space="preserve"> jest dokonanie tran</w:t>
+        <w:t>Głównym celem projektu jest implementacja algorytmu służącego do klasyfikacji przykładów posiadających więcej niż jedną etykietę. Każdy przykład ma przypisany zestaw binarnych znaczników. Jednym ze sposobów stworzenia modelu umożliwiającego predykcje na bazie przykładów wieloetykietowych jest dokonanie tran</w:t>
       </w:r>
       <w:r>
         <w:rPr>
@@ -1121,21 +1066,7 @@
         <w:rPr>
           <w:szCs w:val="24"/>
         </w:rPr>
-        <w:t xml:space="preserve">na podstawie sieci </w:t>
-      </w:r>
-      <w:proofErr w:type="spellStart"/>
-      <w:r>
-        <w:rPr>
-          <w:szCs w:val="24"/>
-        </w:rPr>
-        <w:t>bayesowskiej</w:t>
-      </w:r>
-      <w:proofErr w:type="spellEnd"/>
-      <w:r>
-        <w:rPr>
-          <w:szCs w:val="24"/>
-        </w:rPr>
-        <w:t xml:space="preserve"> utworzonej na podstawie </w:t>
+        <w:t xml:space="preserve">na podstawie sieci bayesowskiej utworzonej na podstawie </w:t>
       </w:r>
       <w:r>
         <w:rPr>
@@ -1167,16 +1098,8 @@
         <w:rPr>
           <w:szCs w:val="24"/>
         </w:rPr>
-        <w:t xml:space="preserve">ybranym klasyfikatorem dla każdego z modeli będzie naiwny klasyfikator </w:t>
-      </w:r>
-      <w:proofErr w:type="spellStart"/>
-      <w:r>
-        <w:rPr>
-          <w:szCs w:val="24"/>
-        </w:rPr>
-        <w:t>bayesowski</w:t>
-      </w:r>
-      <w:proofErr w:type="spellEnd"/>
+        <w:t>ybranym klasyfikatorem dla każdego z modeli będzie naiwny klasyfikator bayesowski</w:t>
+      </w:r>
       <w:r>
         <w:rPr>
           <w:szCs w:val="24"/>
@@ -1217,21 +1140,7 @@
         <w:rPr>
           <w:szCs w:val="24"/>
         </w:rPr>
-        <w:t xml:space="preserve">Projekt będzie realizowany w języku </w:t>
-      </w:r>
-      <w:proofErr w:type="spellStart"/>
-      <w:r>
-        <w:rPr>
-          <w:szCs w:val="24"/>
-        </w:rPr>
-        <w:t>Python</w:t>
-      </w:r>
-      <w:proofErr w:type="spellEnd"/>
-      <w:r>
-        <w:rPr>
-          <w:szCs w:val="24"/>
-        </w:rPr>
-        <w:t>. Poniżej przedstawiono poszczególne etapy implementacji:</w:t>
+        <w:t>Projekt będzie realizowany w języku Python. Poniżej przedstawiono poszczególne etapy implementacji:</w:t>
       </w:r>
     </w:p>
     <w:p>
@@ -1259,42 +1168,7 @@
         <w:rPr>
           <w:szCs w:val="24"/>
         </w:rPr>
-        <w:t>W tym etapie wczytane zostaną przykłady z plików o rozszerzeniu .</w:t>
-      </w:r>
-      <w:proofErr w:type="spellStart"/>
-      <w:r>
-        <w:rPr>
-          <w:szCs w:val="24"/>
-        </w:rPr>
-        <w:t>arff</w:t>
-      </w:r>
-      <w:proofErr w:type="spellEnd"/>
-      <w:r>
-        <w:rPr>
-          <w:szCs w:val="24"/>
-        </w:rPr>
-        <w:t xml:space="preserve">. Następnie dane te zostaną przejrzane oraz dokonana zostanie ich wstępna analiza w celu np. znalezienia i wyeliminowania przykładów z brakującymi wartościami. Po wstępnej analizie dane zostaną podzielone na 2 części - zestaw atrybutów oraz zestaw etykiet. Operacja ta będzie możliwa dzięki zaimplementowaniu klasy Data dziedziczącej z klasy </w:t>
-      </w:r>
-      <w:proofErr w:type="spellStart"/>
-      <w:r>
-        <w:rPr>
-          <w:szCs w:val="24"/>
-        </w:rPr>
-        <w:t>NamedTuple</w:t>
-      </w:r>
-      <w:proofErr w:type="spellEnd"/>
-      <w:r>
-        <w:rPr>
-          <w:szCs w:val="24"/>
-        </w:rPr>
-        <w:t xml:space="preserve">. Cała realizacja odbędzie się w ramach metody </w:t>
-      </w:r>
-      <w:proofErr w:type="spellStart"/>
-      <w:r>
-        <w:rPr>
-          <w:szCs w:val="24"/>
-        </w:rPr>
-        <w:t>read_</w:t>
+        <w:t>W tym etapie wczytane zostaną przykłady z plików o rozszerzeniu .arff. Następnie dane te zostaną przejrzane oraz dokonana zostanie ich wstępna analiza w celu np. znalezienia i wyeliminowania przykładów z brakującymi wartościami. Po wstępnej analizie dane zostaną podzielone na 2 części - zestaw atrybutów oraz zestaw etykiet. Operacja ta będzie możliwa dzięki zaimplementowaniu klasy Data dziedziczącej z klasy NamedTuple. Cała realizacja odbędzie się w ramach metody read_</w:t>
       </w:r>
       <w:r>
         <w:rPr>
@@ -1302,7 +1176,6 @@
         </w:rPr>
         <w:t>data</w:t>
       </w:r>
-      <w:proofErr w:type="spellEnd"/>
       <w:r>
         <w:rPr>
           <w:szCs w:val="24"/>
@@ -1327,13 +1200,8 @@
         </w:numPr>
       </w:pPr>
       <w:bookmarkStart w:id="3" w:name="_Toc164800303"/>
-      <w:proofErr w:type="spellStart"/>
-      <w:r>
-        <w:t>Preprocessing</w:t>
-      </w:r>
-      <w:proofErr w:type="spellEnd"/>
-      <w:r>
-        <w:t xml:space="preserve"> danych</w:t>
+      <w:r>
+        <w:t>Preprocessing danych</w:t>
       </w:r>
       <w:bookmarkEnd w:id="3"/>
     </w:p>
@@ -1348,21 +1216,7 @@
         <w:rPr>
           <w:szCs w:val="24"/>
         </w:rPr>
-        <w:t xml:space="preserve">Kolejnym etapem projektu będzie przekształcenie danych w taki sposób, aby miały one odpowiedni format i były gotowe do bezpośredniego przekazania modelu klasyfikacji. Zostanie zaimplementowana funkcja </w:t>
-      </w:r>
-      <w:proofErr w:type="spellStart"/>
-      <w:r>
-        <w:rPr>
-          <w:szCs w:val="24"/>
-        </w:rPr>
-        <w:t>split_data</w:t>
-      </w:r>
-      <w:proofErr w:type="spellEnd"/>
-      <w:r>
-        <w:rPr>
-          <w:szCs w:val="24"/>
-        </w:rPr>
-        <w:t xml:space="preserve">(), która podzieli dane na zbiór treningowy i testowy </w:t>
+        <w:t xml:space="preserve">Kolejnym etapem projektu będzie przekształcenie danych w taki sposób, aby miały one odpowiedni format i były gotowe do bezpośredniego przekazania modelu klasyfikacji. Zostanie zaimplementowana funkcja split_data(), która podzieli dane na zbiór treningowy i testowy </w:t>
       </w:r>
       <w:r>
         <w:rPr>
@@ -1381,88 +1235,7 @@
           <w:szCs w:val="24"/>
           <w:highlight w:val="yellow"/>
         </w:rPr>
-        <w:t xml:space="preserve">Następnie przewiduje się konwersję danych kategorycznych na wersję numeryczną za pomocą </w:t>
-      </w:r>
-      <w:proofErr w:type="spellStart"/>
-      <w:r>
-        <w:rPr>
-          <w:szCs w:val="24"/>
-          <w:highlight w:val="yellow"/>
-        </w:rPr>
-        <w:lastRenderedPageBreak/>
-        <w:t>enkodera</w:t>
-      </w:r>
-      <w:proofErr w:type="spellEnd"/>
-      <w:r>
-        <w:rPr>
-          <w:szCs w:val="24"/>
-          <w:highlight w:val="yellow"/>
-        </w:rPr>
-        <w:t xml:space="preserve"> (prawdopodobnie wybranym </w:t>
-      </w:r>
-      <w:proofErr w:type="spellStart"/>
-      <w:r>
-        <w:rPr>
-          <w:szCs w:val="24"/>
-          <w:highlight w:val="yellow"/>
-        </w:rPr>
-        <w:t>enkoderem</w:t>
-      </w:r>
-      <w:proofErr w:type="spellEnd"/>
-      <w:r>
-        <w:rPr>
-          <w:szCs w:val="24"/>
-          <w:highlight w:val="yellow"/>
-        </w:rPr>
-        <w:t xml:space="preserve"> </w:t>
-      </w:r>
-      <w:proofErr w:type="spellStart"/>
-      <w:r>
-        <w:rPr>
-          <w:szCs w:val="24"/>
-          <w:highlight w:val="yellow"/>
-        </w:rPr>
-        <w:t>bedzie</w:t>
-      </w:r>
-      <w:proofErr w:type="spellEnd"/>
-      <w:r>
-        <w:rPr>
-          <w:szCs w:val="24"/>
-          <w:highlight w:val="yellow"/>
-        </w:rPr>
-        <w:t xml:space="preserve"> </w:t>
-      </w:r>
-      <w:proofErr w:type="spellStart"/>
-      <w:r>
-        <w:rPr>
-          <w:szCs w:val="24"/>
-          <w:highlight w:val="yellow"/>
-        </w:rPr>
-        <w:t>OneHotEncoder</w:t>
-      </w:r>
-      <w:proofErr w:type="spellEnd"/>
-      <w:r>
-        <w:rPr>
-          <w:szCs w:val="24"/>
-          <w:highlight w:val="yellow"/>
-        </w:rPr>
-        <w:t xml:space="preserve">(), którego użyjemy korzystając z </w:t>
-      </w:r>
-      <w:proofErr w:type="spellStart"/>
-      <w:r>
-        <w:rPr>
-          <w:szCs w:val="24"/>
-          <w:highlight w:val="yellow"/>
-        </w:rPr>
-        <w:t>sklearn</w:t>
-      </w:r>
-      <w:proofErr w:type="spellEnd"/>
-      <w:r>
-        <w:rPr>
-          <w:szCs w:val="24"/>
-          <w:highlight w:val="yellow"/>
-        </w:rPr>
-        <w:t>).</w:t>
+        <w:t>Następnie przewiduje się konwersję danych kategorycznych na wersję numeryczną za pomocą enkodera (prawdopodobnie wybranym enkoderem bedzie OneHotEncoder(), którego użyjemy korzystając z sklearn).</w:t>
       </w:r>
     </w:p>
     <w:p>
@@ -1483,14 +1256,10 @@
       </w:pPr>
       <w:bookmarkStart w:id="4" w:name="_Toc164800304"/>
       <w:r>
-        <w:t xml:space="preserve">Budowa klasyfikatorów </w:t>
-      </w:r>
-      <w:proofErr w:type="spellStart"/>
-      <w:r>
-        <w:t>jednoetykietowych</w:t>
+        <w:lastRenderedPageBreak/>
+        <w:t>Budowa klasyfikatorów jednoetykietowych</w:t>
       </w:r>
       <w:bookmarkEnd w:id="4"/>
-      <w:proofErr w:type="spellEnd"/>
     </w:p>
     <w:p>
       <w:pPr>
@@ -1503,35 +1272,7 @@
         <w:rPr>
           <w:szCs w:val="24"/>
         </w:rPr>
-        <w:t xml:space="preserve">Klasyfikatorami </w:t>
-      </w:r>
-      <w:proofErr w:type="spellStart"/>
-      <w:r>
-        <w:rPr>
-          <w:szCs w:val="24"/>
-        </w:rPr>
-        <w:t>jednoetykietowymi</w:t>
-      </w:r>
-      <w:proofErr w:type="spellEnd"/>
-      <w:r>
-        <w:rPr>
-          <w:szCs w:val="24"/>
-        </w:rPr>
-        <w:t xml:space="preserve"> będą naiwne klasyfikatory </w:t>
-      </w:r>
-      <w:proofErr w:type="spellStart"/>
-      <w:r>
-        <w:rPr>
-          <w:szCs w:val="24"/>
-        </w:rPr>
-        <w:t>bayesowskie</w:t>
-      </w:r>
-      <w:proofErr w:type="spellEnd"/>
-      <w:r>
-        <w:rPr>
-          <w:szCs w:val="24"/>
-        </w:rPr>
-        <w:t>, które</w:t>
+        <w:t>Klasyfikatorami jednoetykietowymi będą naiwne klasyfikatory bayesowskie, które</w:t>
       </w:r>
       <w:r>
         <w:rPr>
@@ -1569,7 +1310,6 @@
         </w:rPr>
         <w:t xml:space="preserve"> </w:t>
       </w:r>
-      <w:proofErr w:type="spellStart"/>
       <w:r>
         <w:rPr>
           <w:rFonts w:ascii="Courier New" w:hAnsi="Courier New" w:cs="Courier New"/>
@@ -1577,7 +1317,6 @@
         </w:rPr>
         <w:t>NaiveBayes</w:t>
       </w:r>
-      <w:proofErr w:type="spellEnd"/>
       <w:r>
         <w:rPr>
           <w:szCs w:val="24"/>
@@ -1596,21 +1335,31 @@
         </w:rPr>
         <w:t xml:space="preserve">pojawią się takie metody jak </w:t>
       </w:r>
-      <w:proofErr w:type="spellStart"/>
       <w:r>
         <w:rPr>
           <w:rFonts w:ascii="Courier New" w:hAnsi="Courier New" w:cs="Courier New"/>
           <w:sz w:val="22"/>
         </w:rPr>
-        <w:t>fit</w:t>
-      </w:r>
-      <w:proofErr w:type="spellEnd"/>
+        <w:t>fit()</w:t>
+      </w:r>
+      <w:r>
+        <w:rPr>
+          <w:sz w:val="22"/>
+        </w:rPr>
+        <w:t xml:space="preserve"> </w:t>
+      </w:r>
+      <w:r>
+        <w:rPr>
+          <w:szCs w:val="24"/>
+        </w:rPr>
+        <w:t xml:space="preserve">- uczenie modelu, </w:t>
+      </w:r>
       <w:r>
         <w:rPr>
           <w:rFonts w:ascii="Courier New" w:hAnsi="Courier New" w:cs="Courier New"/>
           <w:sz w:val="22"/>
         </w:rPr>
-        <w:t>()</w:t>
+        <w:t>predict()</w:t>
       </w:r>
       <w:r>
         <w:rPr>
@@ -1622,49 +1371,7 @@
         <w:rPr>
           <w:szCs w:val="24"/>
         </w:rPr>
-        <w:t xml:space="preserve">- uczenie modelu, </w:t>
-      </w:r>
-      <w:proofErr w:type="spellStart"/>
-      <w:r>
-        <w:rPr>
-          <w:rFonts w:ascii="Courier New" w:hAnsi="Courier New" w:cs="Courier New"/>
-          <w:sz w:val="22"/>
-        </w:rPr>
-        <w:t>predict</w:t>
-      </w:r>
-      <w:proofErr w:type="spellEnd"/>
-      <w:r>
-        <w:rPr>
-          <w:rFonts w:ascii="Courier New" w:hAnsi="Courier New" w:cs="Courier New"/>
-          <w:sz w:val="22"/>
-        </w:rPr>
-        <w:t>()</w:t>
-      </w:r>
-      <w:r>
-        <w:rPr>
-          <w:sz w:val="22"/>
-        </w:rPr>
-        <w:t xml:space="preserve"> </w:t>
-      </w:r>
-      <w:r>
-        <w:rPr>
-          <w:szCs w:val="24"/>
-        </w:rPr>
-        <w:t xml:space="preserve">- predykcja modelu. Naiwny klasyfikator </w:t>
-      </w:r>
-      <w:proofErr w:type="spellStart"/>
-      <w:r>
-        <w:rPr>
-          <w:szCs w:val="24"/>
-        </w:rPr>
-        <w:t>bayesowski</w:t>
-      </w:r>
-      <w:proofErr w:type="spellEnd"/>
-      <w:r>
-        <w:rPr>
-          <w:szCs w:val="24"/>
-        </w:rPr>
-        <w:t xml:space="preserve"> bazuje na wyznaczaniu prawdopodobieństwa przynależności do danej klasy na podstawie prawdopodobieństwa przynależności do danej klasy poszczególnych atrybutów. Klasyfikator Bayesa bazuje bezpośrednio na twierdzeniu Bayesa, z którego można wyliczyć prawdopodobieństwo warunkowe zaistnienia pewnego zdarzenia, pod warunkiem zajścia innego zdarzenia:</w:t>
+        <w:t>- predykcja modelu. Naiwny klasyfikator bayesowski bazuje na wyznaczaniu prawdopodobieństwa przynależności do danej klasy na podstawie prawdopodobieństwa przynależności do danej klasy poszczególnych atrybutów. Klasyfikator Bayesa bazuje bezpośrednio na twierdzeniu Bayesa, z którego można wyliczyć prawdopodobieństwo warunkowe zaistnienia pewnego zdarzenia, pod warunkiem zajścia innego zdarzenia:</w:t>
       </w:r>
     </w:p>
     <w:p>
@@ -1787,73 +1494,20 @@
         <w:rPr>
           <w:szCs w:val="24"/>
         </w:rPr>
-        <w:t xml:space="preserve"> to prawdopodobieństwo </w:t>
-      </w:r>
-      <w:proofErr w:type="spellStart"/>
-      <w:r>
-        <w:rPr>
-          <w:szCs w:val="24"/>
-        </w:rPr>
-        <w:t>a'priori</w:t>
-      </w:r>
-      <w:proofErr w:type="spellEnd"/>
-      <w:r>
-        <w:rPr>
-          <w:szCs w:val="24"/>
-        </w:rPr>
-        <w:t xml:space="preserve">, </w:t>
+        <w:t xml:space="preserve"> to prawdopodobieństwo a'priori, </w:t>
       </w:r>
       <w:r>
         <w:rPr>
           <w:rFonts w:ascii="Courier New" w:hAnsi="Courier New" w:cs="Courier New"/>
           <w:sz w:val="22"/>
         </w:rPr>
-        <w:t>P(c=d|a1=v1,...,</w:t>
-      </w:r>
-      <w:proofErr w:type="spellStart"/>
-      <w:r>
-        <w:rPr>
-          <w:rFonts w:ascii="Courier New" w:hAnsi="Courier New" w:cs="Courier New"/>
-          <w:sz w:val="22"/>
-        </w:rPr>
-        <w:t>an</w:t>
-      </w:r>
-      <w:proofErr w:type="spellEnd"/>
-      <w:r>
-        <w:rPr>
-          <w:rFonts w:ascii="Courier New" w:hAnsi="Courier New" w:cs="Courier New"/>
-          <w:sz w:val="22"/>
-        </w:rPr>
-        <w:t>=</w:t>
-      </w:r>
-      <w:proofErr w:type="spellStart"/>
-      <w:r>
-        <w:rPr>
-          <w:rFonts w:ascii="Courier New" w:hAnsi="Courier New" w:cs="Courier New"/>
-          <w:sz w:val="22"/>
-        </w:rPr>
-        <w:t>vn</w:t>
-      </w:r>
-      <w:proofErr w:type="spellEnd"/>
-      <w:r>
-        <w:rPr>
-          <w:rFonts w:ascii="Courier New" w:hAnsi="Courier New" w:cs="Courier New"/>
-          <w:sz w:val="22"/>
-        </w:rPr>
-        <w:t>)</w:t>
-      </w:r>
-      <w:r>
-        <w:rPr>
-          <w:szCs w:val="24"/>
-        </w:rPr>
-        <w:t xml:space="preserve"> to prawdopodobieństwo </w:t>
-      </w:r>
-      <w:proofErr w:type="spellStart"/>
-      <w:r>
-        <w:rPr>
-          <w:szCs w:val="24"/>
-        </w:rPr>
-        <w:t>a'posterio</w:t>
+        <w:t>P(c=d|a1=v1,...,an=vn)</w:t>
+      </w:r>
+      <w:r>
+        <w:rPr>
+          <w:szCs w:val="24"/>
+        </w:rPr>
+        <w:t xml:space="preserve"> to prawdopodobieństwo a'posterio</w:t>
       </w:r>
       <w:r>
         <w:rPr>
@@ -1865,28 +1519,7 @@
         <w:rPr>
           <w:szCs w:val="24"/>
         </w:rPr>
-        <w:t>i</w:t>
-      </w:r>
-      <w:proofErr w:type="spellEnd"/>
-      <w:r>
-        <w:rPr>
-          <w:szCs w:val="24"/>
-        </w:rPr>
-        <w:t xml:space="preserve">. Warto zauważyć, że klasyfikator </w:t>
-      </w:r>
-      <w:proofErr w:type="spellStart"/>
-      <w:r>
-        <w:rPr>
-          <w:szCs w:val="24"/>
-        </w:rPr>
-        <w:t>bayesowski</w:t>
-      </w:r>
-      <w:proofErr w:type="spellEnd"/>
-      <w:r>
-        <w:rPr>
-          <w:szCs w:val="24"/>
-        </w:rPr>
-        <w:t xml:space="preserve"> zakłada niezależność cech, która to obrazuje się następującym wzorem:</w:t>
+        <w:t>i. Warto zauważyć, że klasyfikator bayesowski zakłada niezależność cech, która to obrazuje się następującym wzorem:</w:t>
       </w:r>
     </w:p>
     <w:p>
@@ -1983,35 +1616,7 @@
         <w:rPr>
           <w:szCs w:val="24"/>
         </w:rPr>
-        <w:t xml:space="preserve">. Przy implementacji klasyfikatora Bayesa zastosujemy również wygładzanie </w:t>
-      </w:r>
-      <w:proofErr w:type="spellStart"/>
-      <w:r>
-        <w:rPr>
-          <w:szCs w:val="24"/>
-        </w:rPr>
-        <w:t>laplace'a</w:t>
-      </w:r>
-      <w:proofErr w:type="spellEnd"/>
-      <w:r>
-        <w:rPr>
-          <w:szCs w:val="24"/>
-        </w:rPr>
-        <w:t xml:space="preserve"> z możliwością zmiany parametru </w:t>
-      </w:r>
-      <w:proofErr w:type="spellStart"/>
-      <w:r>
-        <w:rPr>
-          <w:szCs w:val="24"/>
-        </w:rPr>
-        <w:t>alpha</w:t>
-      </w:r>
-      <w:proofErr w:type="spellEnd"/>
-      <w:r>
-        <w:rPr>
-          <w:szCs w:val="24"/>
-        </w:rPr>
-        <w:t>.</w:t>
+        <w:t>. Przy implementacji klasyfikatora Bayesa zastosujemy również wygładzanie laplace'a z możliwością zmiany parametru alpha.</w:t>
       </w:r>
     </w:p>
     <w:p>
@@ -2032,40 +1637,19 @@
       </w:pPr>
       <w:bookmarkStart w:id="5" w:name="_Toc164800305"/>
       <w:r>
-        <w:t xml:space="preserve">Budowa sieci </w:t>
-      </w:r>
-      <w:proofErr w:type="spellStart"/>
-      <w:r>
-        <w:t>bayesowskiej</w:t>
+        <w:t>Budowa sieci bayesowskiej</w:t>
       </w:r>
       <w:bookmarkEnd w:id="5"/>
-      <w:proofErr w:type="spellEnd"/>
     </w:p>
     <w:p>
       <w:pPr>
         <w:ind w:firstLine="360"/>
       </w:pPr>
       <w:r>
-        <w:t xml:space="preserve">Sieć </w:t>
-      </w:r>
-      <w:proofErr w:type="spellStart"/>
-      <w:r>
-        <w:t>bayesowska</w:t>
-      </w:r>
-      <w:proofErr w:type="spellEnd"/>
-      <w:r>
-        <w:t xml:space="preserve"> będzie tym składnikiem, który reprezentuje relacje zależności pomiędzy etykietami</w:t>
-      </w:r>
-      <w:r>
-        <w:t xml:space="preserve">. Wybrana sieć </w:t>
-      </w:r>
-      <w:proofErr w:type="spellStart"/>
-      <w:r>
-        <w:t>bayesowska</w:t>
-      </w:r>
-      <w:proofErr w:type="spellEnd"/>
-      <w:r>
-        <w:t xml:space="preserve"> będzie jedną z prostszych wersji sieci </w:t>
+        <w:t>Sieć bayesowska będzie tym składnikiem, który reprezentuje relacje zależności pomiędzy etykietami</w:t>
+      </w:r>
+      <w:r>
+        <w:t xml:space="preserve">. Wybrana sieć bayesowska będzie jedną z prostszych wersji sieci </w:t>
       </w:r>
       <w:r>
         <w:t>o reprezentacji drzewa nieskierowanego M</w:t>
@@ -2170,7 +1754,6 @@
         </w:rPr>
         <w:t xml:space="preserve">klasy </w:t>
       </w:r>
-      <w:proofErr w:type="spellStart"/>
       <w:r>
         <w:rPr>
           <w:rFonts w:ascii="Courier New" w:hAnsi="Courier New" w:cs="Courier New"/>
@@ -2178,7 +1761,6 @@
         </w:rPr>
         <w:t>ClassifierChain</w:t>
       </w:r>
-      <w:proofErr w:type="spellEnd"/>
       <w:r>
         <w:rPr>
           <w:szCs w:val="24"/>
@@ -2242,16 +1824,8 @@
         <w:rPr>
           <w:szCs w:val="24"/>
         </w:rPr>
-        <w:t xml:space="preserve">, podyktowanej przez sieć </w:t>
-      </w:r>
-      <w:proofErr w:type="spellStart"/>
-      <w:r>
-        <w:rPr>
-          <w:szCs w:val="24"/>
-        </w:rPr>
-        <w:t>bayesowską</w:t>
-      </w:r>
-      <w:proofErr w:type="spellEnd"/>
+        <w:t>, podyktowanej przez sieć bayesowską</w:t>
+      </w:r>
       <w:r>
         <w:rPr>
           <w:szCs w:val="24"/>
@@ -2276,62 +1850,68 @@
         <w:rPr>
           <w:szCs w:val="24"/>
         </w:rPr>
+        <w:t>Innymi słowy dla przykładu składającego się z wektora atrybutów X = (x1, x2, x3) i</w:t>
+      </w:r>
+      <w:r>
+        <w:rPr>
+          <w:szCs w:val="24"/>
+        </w:rPr>
+        <w:t> e</w:t>
+      </w:r>
+      <w:r>
+        <w:rPr>
+          <w:szCs w:val="24"/>
+        </w:rPr>
+        <w:t xml:space="preserve">tykiet Y = (y1, y2), pierwszy model </w:t>
+      </w:r>
+      <w:r>
+        <w:rPr>
+          <w:szCs w:val="24"/>
+        </w:rPr>
+        <w:t>stworzon</w:t>
+      </w:r>
+      <w:r>
+        <w:rPr>
+          <w:szCs w:val="24"/>
+        </w:rPr>
+        <w:t>y</w:t>
+      </w:r>
+      <w:r>
+        <w:rPr>
+          <w:szCs w:val="24"/>
+        </w:rPr>
+        <w:t xml:space="preserve"> zostanie</w:t>
+      </w:r>
+      <w:r>
+        <w:rPr>
+          <w:szCs w:val="24"/>
+        </w:rPr>
+        <w:t xml:space="preserve"> dla przykładu składającego się jedynie z wektora atrybutów X = (x1, x2, x3) i etykiety Y = (y1). Model </w:t>
+      </w:r>
+      <w:r>
+        <w:rPr>
+          <w:szCs w:val="24"/>
+        </w:rPr>
+        <w:t xml:space="preserve">za sprawą klasyfikatora Bayesa dokona predykcji </w:t>
+      </w:r>
+      <w:r>
+        <w:rPr>
+          <w:szCs w:val="24"/>
+        </w:rPr>
+        <w:t xml:space="preserve">wartość y1. W kolejnym podejściu </w:t>
+      </w:r>
+      <w:r>
+        <w:rPr>
+          <w:szCs w:val="24"/>
+        </w:rPr>
+        <w:t xml:space="preserve">stworzony </w:t>
+      </w:r>
+      <w:r>
+        <w:rPr>
+          <w:szCs w:val="24"/>
+        </w:rPr>
         <w:lastRenderedPageBreak/>
-        <w:t>Innymi słowy dla przykładu składającego się z wektora atrybutów X = (x1, x2, x3) i</w:t>
-      </w:r>
-      <w:r>
-        <w:rPr>
-          <w:szCs w:val="24"/>
-        </w:rPr>
-        <w:t> e</w:t>
-      </w:r>
-      <w:r>
-        <w:rPr>
-          <w:szCs w:val="24"/>
-        </w:rPr>
-        <w:t xml:space="preserve">tykiet Y = (y1, y2), pierwszy model </w:t>
-      </w:r>
-      <w:r>
-        <w:rPr>
-          <w:szCs w:val="24"/>
-        </w:rPr>
-        <w:t>stworzon</w:t>
-      </w:r>
-      <w:r>
-        <w:rPr>
-          <w:szCs w:val="24"/>
-        </w:rPr>
-        <w:t>y</w:t>
-      </w:r>
-      <w:r>
-        <w:rPr>
-          <w:szCs w:val="24"/>
-        </w:rPr>
-        <w:t xml:space="preserve"> zostanie</w:t>
-      </w:r>
-      <w:r>
-        <w:rPr>
-          <w:szCs w:val="24"/>
-        </w:rPr>
-        <w:t xml:space="preserve"> dla przykładu składającego się jedynie z wektora atrybutów X = (x1, x2, x3) i etykiety Y = (y1). Model </w:t>
-      </w:r>
-      <w:r>
-        <w:rPr>
-          <w:szCs w:val="24"/>
-        </w:rPr>
-        <w:t xml:space="preserve">za sprawą klasyfikatora Bayesa dokona predykcji </w:t>
-      </w:r>
-      <w:r>
-        <w:rPr>
-          <w:szCs w:val="24"/>
-        </w:rPr>
-        <w:t xml:space="preserve">wartość y1. W kolejnym podejściu </w:t>
-      </w:r>
-      <w:r>
-        <w:rPr>
-          <w:szCs w:val="24"/>
-        </w:rPr>
-        <w:t>stworzony zostanie</w:t>
+        <w:t>zostanie</w:t>
       </w:r>
       <w:r>
         <w:rPr>
@@ -2424,35 +2004,7 @@
         <w:rPr>
           <w:szCs w:val="24"/>
         </w:rPr>
-        <w:t xml:space="preserve">Kod wykonawczy będzie pobierał dane, przygotowywał je i wykonywał na nich </w:t>
-      </w:r>
-      <w:proofErr w:type="spellStart"/>
-      <w:r>
-        <w:rPr>
-          <w:szCs w:val="24"/>
-        </w:rPr>
-        <w:t>preprocessing</w:t>
-      </w:r>
-      <w:proofErr w:type="spellEnd"/>
-      <w:r>
-        <w:rPr>
-          <w:szCs w:val="24"/>
-        </w:rPr>
-        <w:t xml:space="preserve">. Następnie na wydzielonych danych treningowych będzie tworzona sieć </w:t>
-      </w:r>
-      <w:proofErr w:type="spellStart"/>
-      <w:r>
-        <w:rPr>
-          <w:szCs w:val="24"/>
-        </w:rPr>
-        <w:t>bayesowska</w:t>
-      </w:r>
-      <w:proofErr w:type="spellEnd"/>
-      <w:r>
-        <w:rPr>
-          <w:szCs w:val="24"/>
-        </w:rPr>
-        <w:t>. Korzystając z niej zbud</w:t>
+        <w:t>Kod wykonawczy będzie pobierał dane, przygotowywał je i wykonywał na nich preprocessing. Następnie na wydzielonych danych treningowych będzie tworzona sieć bayesowska. Korzystając z niej zbud</w:t>
       </w:r>
       <w:r>
         <w:rPr>
@@ -2482,21 +2034,7 @@
         <w:rPr>
           <w:szCs w:val="24"/>
         </w:rPr>
-        <w:t xml:space="preserve">, które </w:t>
-      </w:r>
-      <w:proofErr w:type="spellStart"/>
-      <w:r>
-        <w:rPr>
-          <w:szCs w:val="24"/>
-        </w:rPr>
-        <w:t>wyestymują</w:t>
-      </w:r>
-      <w:proofErr w:type="spellEnd"/>
-      <w:r>
-        <w:rPr>
-          <w:szCs w:val="24"/>
-        </w:rPr>
-        <w:t xml:space="preserve"> poszukiwane klasy. </w:t>
+        <w:t xml:space="preserve">, które wyestymują poszukiwane klasy. </w:t>
       </w:r>
       <w:r>
         <w:rPr>
@@ -2599,19 +2137,7 @@
         <w:rPr>
           <w:szCs w:val="24"/>
         </w:rPr>
-        <w:t xml:space="preserve">Z racji na implementacyjny charakter projektu postanowiliśmy zbadać i </w:t>
-      </w:r>
-      <w:r>
-        <w:rPr>
-          <w:szCs w:val="24"/>
-        </w:rPr>
-        <w:t>zweryfikować</w:t>
-      </w:r>
-      <w:r>
-        <w:rPr>
-          <w:szCs w:val="24"/>
-        </w:rPr>
-        <w:t xml:space="preserve"> jedynie podstawowe czynniki i parametry modelu mogące mieć wpływ na ostateczne wyniki klasyfikacji. Planuj</w:t>
+        <w:t>Z racji na implementacyjny charakter projektu postanowiliśmy zbadać i zweryfikować jedynie podstawowe czynniki i parametry modelu mogące mieć wpływ na ostateczne wyniki klasyfikacji. Planuj</w:t>
       </w:r>
       <w:r>
         <w:rPr>
@@ -2695,21 +2221,7 @@
         <w:rPr>
           <w:szCs w:val="24"/>
         </w:rPr>
-        <w:t xml:space="preserve"> (bez sieci </w:t>
-      </w:r>
-      <w:proofErr w:type="spellStart"/>
-      <w:r>
-        <w:rPr>
-          <w:szCs w:val="24"/>
-        </w:rPr>
-        <w:t>bayesowskiej</w:t>
-      </w:r>
-      <w:proofErr w:type="spellEnd"/>
-      <w:r>
-        <w:rPr>
-          <w:szCs w:val="24"/>
-        </w:rPr>
-        <w:t>)</w:t>
+        <w:t xml:space="preserve"> (bez sieci bayesowskiej)</w:t>
       </w:r>
       <w:r>
         <w:rPr>
@@ -2733,21 +2245,7 @@
         <w:rPr>
           <w:szCs w:val="24"/>
         </w:rPr>
-        <w:t xml:space="preserve">sprawdzić model dla wybranego innego klasyfikatora </w:t>
-      </w:r>
-      <w:proofErr w:type="spellStart"/>
-      <w:r>
-        <w:rPr>
-          <w:szCs w:val="24"/>
-        </w:rPr>
-        <w:t>jednoetykietowego</w:t>
-      </w:r>
-      <w:proofErr w:type="spellEnd"/>
-      <w:r>
-        <w:rPr>
-          <w:szCs w:val="24"/>
-        </w:rPr>
-        <w:t>,</w:t>
+        <w:t>sprawdzić model dla wybranego innego klasyfikatora jednoetykietowego,</w:t>
       </w:r>
     </w:p>
     <w:p>
@@ -2765,16 +2263,8 @@
         <w:rPr>
           <w:szCs w:val="24"/>
         </w:rPr>
-        <w:t xml:space="preserve">sprawdzić wpływ zmiany korzenia w sieci </w:t>
-      </w:r>
-      <w:proofErr w:type="spellStart"/>
-      <w:r>
-        <w:rPr>
-          <w:szCs w:val="24"/>
-        </w:rPr>
-        <w:t>bayesowskiej</w:t>
-      </w:r>
-      <w:proofErr w:type="spellEnd"/>
+        <w:t>sprawdzić wpływ zmiany korzenia w sieci bayesowskiej</w:t>
+      </w:r>
     </w:p>
     <w:p>
       <w:pPr>
@@ -2809,16 +2299,8 @@
         <w:rPr>
           <w:szCs w:val="24"/>
         </w:rPr>
-        <w:t xml:space="preserve">Zdecydowano się na wybór danych do testowania modeli z portalu UCI Machine Learning </w:t>
-      </w:r>
-      <w:proofErr w:type="spellStart"/>
-      <w:r>
-        <w:rPr>
-          <w:szCs w:val="24"/>
-        </w:rPr>
-        <w:t>Repository</w:t>
-      </w:r>
-      <w:proofErr w:type="spellEnd"/>
+        <w:t>Zdecydowano się na wybór danych do testowania modeli z portalu UCI Machine Learning Repository</w:t>
+      </w:r>
       <w:r>
         <w:rPr>
           <w:szCs w:val="24"/>
@@ -2922,38 +2404,14 @@
         <w:rPr>
           <w:szCs w:val="24"/>
         </w:rPr>
-        <w:t xml:space="preserve"> z portalu GIS oraz informacji satelitarnych, a także z informacji zebranych z inwentaryzacji przyrodniczych w Polsce. Atrybuty każdego przykładu opisują </w:t>
+        <w:t xml:space="preserve"> z portalu GIS oraz informacji satelitarnych, a także z informacji zebranych z inwentaryzacji przyrodniczych w Polsce. Atrybuty każdego przykładu opisują środowisko przyrodnicze danej okolicy, np. liczba zbiorników wodnych w okolicy, typ zbiorników, obecność podmokłych łąk, stawów, itp. Etykiety opisują z kolei gatunki płazów, które występują w danej okolicy; każda etykieta odpowiada osobnemu </w:t>
       </w:r>
       <w:r>
         <w:rPr>
           <w:szCs w:val="24"/>
         </w:rPr>
         <w:lastRenderedPageBreak/>
-        <w:t xml:space="preserve">środowisko przyrodnicze danej okolicy, np. liczba zbiorników wodnych w okolicy, typ zbiorników, obecność podmokłych łąk, stawów, itp. Etykiety opisują z kolei gatunki płazów, które występują w danej okolicy; każda etykieta </w:t>
-      </w:r>
-      <w:r>
-        <w:rPr>
-          <w:szCs w:val="24"/>
-        </w:rPr>
-        <w:t>odpowiada</w:t>
-      </w:r>
-      <w:r>
-        <w:rPr>
-          <w:szCs w:val="24"/>
-        </w:rPr>
-        <w:t xml:space="preserve"> osobnemu gatunkowi płaza. Zbiór danych nie zawiera brakujących wartości. Składa się z </w:t>
-      </w:r>
-      <w:r>
-        <w:rPr>
-          <w:szCs w:val="24"/>
-        </w:rPr>
-        <w:t>atrybutów</w:t>
-      </w:r>
-      <w:r>
-        <w:rPr>
-          <w:szCs w:val="24"/>
-        </w:rPr>
-        <w:t xml:space="preserve"> numerycznych, porządkowych, a także kategorycznych.</w:t>
+        <w:t>gatunkowi płaza. Zbiór danych nie zawiera brakujących wartości. Składa się z atrybutów numerycznych, porządkowych, a także kategorycznych.</w:t>
       </w:r>
     </w:p>
     <w:p>
@@ -3002,16 +2460,8 @@
         <w:rPr>
           <w:szCs w:val="24"/>
         </w:rPr>
-        <w:t xml:space="preserve">. Dane umożliwiają rozpoznawanie gatunków </w:t>
-      </w:r>
-      <w:proofErr w:type="spellStart"/>
-      <w:r>
-        <w:rPr>
-          <w:szCs w:val="24"/>
-        </w:rPr>
-        <w:t>anuranów</w:t>
-      </w:r>
-      <w:proofErr w:type="spellEnd"/>
+        <w:t>. Dane umożliwiają rozpoznawanie gatunków anuranów</w:t>
+      </w:r>
       <w:r>
         <w:rPr>
           <w:szCs w:val="24"/>
@@ -3182,49 +2632,7 @@
         <w:rPr>
           <w:szCs w:val="24"/>
         </w:rPr>
-        <w:t xml:space="preserve">algorytmów, zaimplementowanych w bibliotece </w:t>
-      </w:r>
-      <w:proofErr w:type="spellStart"/>
-      <w:r>
-        <w:rPr>
-          <w:szCs w:val="24"/>
-        </w:rPr>
-        <w:t>scikit-learn</w:t>
-      </w:r>
-      <w:proofErr w:type="spellEnd"/>
-      <w:r>
-        <w:rPr>
-          <w:szCs w:val="24"/>
-        </w:rPr>
-        <w:t xml:space="preserve">. Dodatkowo do tworzenia klasyfikatora </w:t>
-      </w:r>
-      <w:proofErr w:type="spellStart"/>
-      <w:r>
-        <w:rPr>
-          <w:szCs w:val="24"/>
-        </w:rPr>
-        <w:t>wieloetykietowego</w:t>
-      </w:r>
-      <w:proofErr w:type="spellEnd"/>
-      <w:r>
-        <w:rPr>
-          <w:szCs w:val="24"/>
-        </w:rPr>
-        <w:t xml:space="preserve"> przyda się biblioteka </w:t>
-      </w:r>
-      <w:proofErr w:type="spellStart"/>
-      <w:r>
-        <w:rPr>
-          <w:szCs w:val="24"/>
-        </w:rPr>
-        <w:t>scikit-multilearn</w:t>
-      </w:r>
-      <w:proofErr w:type="spellEnd"/>
-      <w:r>
-        <w:rPr>
-          <w:szCs w:val="24"/>
-        </w:rPr>
-        <w:t>. Ponadto w projekcie na potrzeby przetwarzania danych planuje</w:t>
+        <w:t>algorytmów, zaimplementowanych w bibliotece scikit-learn. Dodatkowo do tworzenia klasyfikatora wieloetykietowego przyda się biblioteka scikit-multilearn. Ponadto w projekcie na potrzeby przetwarzania danych planuje</w:t>
       </w:r>
       <w:r>
         <w:rPr>
@@ -3248,35 +2656,33 @@
         <w:rPr>
           <w:szCs w:val="24"/>
         </w:rPr>
-        <w:t xml:space="preserve"> biblioteki </w:t>
-      </w:r>
-      <w:proofErr w:type="spellStart"/>
-      <w:r>
-        <w:rPr>
-          <w:szCs w:val="24"/>
-        </w:rPr>
-        <w:t>pandas</w:t>
-      </w:r>
-      <w:proofErr w:type="spellEnd"/>
+        <w:t xml:space="preserve"> biblioteki pandas</w:t>
+      </w:r>
       <w:r>
         <w:rPr>
           <w:szCs w:val="24"/>
         </w:rPr>
         <w:t xml:space="preserve"> oraz </w:t>
       </w:r>
-      <w:proofErr w:type="spellStart"/>
-      <w:r>
-        <w:rPr>
-          <w:szCs w:val="24"/>
-        </w:rPr>
-        <w:t>numpy</w:t>
-      </w:r>
-      <w:proofErr w:type="spellEnd"/>
-      <w:r>
-        <w:rPr>
-          <w:szCs w:val="24"/>
-        </w:rPr>
-        <w:t>.</w:t>
+      <w:r>
+        <w:rPr>
+          <w:szCs w:val="24"/>
+        </w:rPr>
+        <w:t>numpy.</w:t>
+      </w:r>
+    </w:p>
+    <w:p>
+      <w:pPr>
+        <w:ind w:firstLine="360"/>
+        <w:rPr>
+          <w:szCs w:val="24"/>
+        </w:rPr>
+      </w:pPr>
+      <w:r>
+        <w:rPr>
+          <w:szCs w:val="24"/>
+        </w:rPr>
+        <w:t>Dodatkowo przewiduje się wyznaczenie straty Hamminga dla klasyfikacji wieloetykietowej.</w:t>
       </w:r>
     </w:p>
     <w:p>
@@ -3390,138 +2796,6 @@
     </w:p>
     <w:p>
       <w:pPr>
-        <w:ind w:firstLine="360"/>
-        <w:rPr>
-          <w:szCs w:val="24"/>
-        </w:rPr>
-      </w:pPr>
-    </w:p>
-    <w:p>
-      <w:pPr>
-        <w:ind w:firstLine="360"/>
-        <w:rPr>
-          <w:szCs w:val="24"/>
-        </w:rPr>
-      </w:pPr>
-    </w:p>
-    <w:p>
-      <w:pPr>
-        <w:ind w:firstLine="360"/>
-        <w:rPr>
-          <w:szCs w:val="24"/>
-        </w:rPr>
-      </w:pPr>
-    </w:p>
-    <w:p>
-      <w:pPr>
-        <w:ind w:firstLine="360"/>
-        <w:rPr>
-          <w:szCs w:val="24"/>
-        </w:rPr>
-      </w:pPr>
-    </w:p>
-    <w:p>
-      <w:pPr>
-        <w:ind w:firstLine="360"/>
-        <w:rPr>
-          <w:szCs w:val="24"/>
-        </w:rPr>
-      </w:pPr>
-      <w:r>
-        <w:rPr>
-          <w:szCs w:val="24"/>
-        </w:rPr>
-        <w:lastRenderedPageBreak/>
-        <w:t xml:space="preserve">W tej klasie zaimplementujemy metody </w:t>
-      </w:r>
-      <w:proofErr w:type="spellStart"/>
-      <w:r>
-        <w:rPr>
-          <w:szCs w:val="24"/>
-        </w:rPr>
-        <w:t>fit</w:t>
-      </w:r>
-      <w:proofErr w:type="spellEnd"/>
-      <w:r>
-        <w:rPr>
-          <w:szCs w:val="24"/>
-        </w:rPr>
-        <w:t xml:space="preserve">(), która to będzie wywoływać w pętli metody klasy </w:t>
-      </w:r>
-      <w:proofErr w:type="spellStart"/>
-      <w:r>
-        <w:rPr>
-          <w:szCs w:val="24"/>
-        </w:rPr>
-        <w:t>NaiveBayes</w:t>
-      </w:r>
-      <w:proofErr w:type="spellEnd"/>
-      <w:r>
-        <w:rPr>
-          <w:szCs w:val="24"/>
-        </w:rPr>
-        <w:t xml:space="preserve"> oraz </w:t>
-      </w:r>
-      <w:proofErr w:type="spellStart"/>
-      <w:r>
-        <w:rPr>
-          <w:szCs w:val="24"/>
-        </w:rPr>
-        <w:t>predict</w:t>
-      </w:r>
-      <w:proofErr w:type="spellEnd"/>
-      <w:r>
-        <w:rPr>
-          <w:szCs w:val="24"/>
-        </w:rPr>
-        <w:t xml:space="preserve">(). W metodzie </w:t>
-      </w:r>
-      <w:proofErr w:type="spellStart"/>
-      <w:r>
-        <w:rPr>
-          <w:szCs w:val="24"/>
-        </w:rPr>
-        <w:t>fit</w:t>
-      </w:r>
-      <w:proofErr w:type="spellEnd"/>
-      <w:r>
-        <w:rPr>
-          <w:szCs w:val="24"/>
-        </w:rPr>
-        <w:t xml:space="preserve">() będziemy tworzyć kolejne modele klasyfikacji binarnej, a w metodzie </w:t>
-      </w:r>
-      <w:proofErr w:type="spellStart"/>
-      <w:r>
-        <w:rPr>
-          <w:szCs w:val="24"/>
-        </w:rPr>
-        <w:t>predict</w:t>
-      </w:r>
-      <w:proofErr w:type="spellEnd"/>
-      <w:r>
-        <w:rPr>
-          <w:szCs w:val="24"/>
-        </w:rPr>
-        <w:t xml:space="preserve">() będziemy przewidywać etykiety dla kolejnych modeli. W klasie </w:t>
-      </w:r>
-      <w:proofErr w:type="spellStart"/>
-      <w:r>
-        <w:rPr>
-          <w:szCs w:val="24"/>
-        </w:rPr>
-        <w:t>ClassifierChain</w:t>
-      </w:r>
-      <w:proofErr w:type="spellEnd"/>
-      <w:r>
-        <w:rPr>
-          <w:szCs w:val="24"/>
-        </w:rPr>
-        <w:t xml:space="preserve"> zrealizujemy w ten sposób, aby można było przekazać kolejność etykiet, dla których chcemy przewidywać wartości.</w:t>
-      </w:r>
-    </w:p>
-    <w:p>
-      <w:pPr>
-        <w:ind w:firstLine="360"/>
         <w:rPr>
           <w:szCs w:val="24"/>
         </w:rPr>

</xml_diff>

<commit_message>
łańcuch działa dla różnych kolejności etykiet
</commit_message>
<xml_diff>
--- a/dokumentacja_wstępna_ZUM.docx
+++ b/dokumentacja_wstępna_ZUM.docx
@@ -2421,14 +2421,6 @@
           <w:szCs w:val="24"/>
         </w:rPr>
       </w:pPr>
-    </w:p>
-    <w:p>
-      <w:pPr>
-        <w:ind w:firstLine="360"/>
-        <w:rPr>
-          <w:szCs w:val="24"/>
-        </w:rPr>
-      </w:pPr>
       <w:r>
         <w:rPr>
           <w:szCs w:val="24"/>
@@ -2496,7 +2488,19 @@
         <w:rPr>
           <w:szCs w:val="24"/>
         </w:rPr>
-        <w:t xml:space="preserve">, które wydają. Ten zestaw danych został utworzony na podstawie segmentacji 60 nagrań audio należących do 4 różnych rodzin, 8 rodzajów i 10 gatunków. Każdy dźwięk odpowiada jednemu okazowi. Dane składają się z ponad 7000 przykładów. Każdy przykład posiada 3 etykiety określające gatunek, rodzaj i rodzinę płazów. </w:t>
+        <w:t>, które wydają. Ten zestaw danych został utworzony na podstawie segmentacji 60 nagrań audio należących do 4 różnych rodzin, 8 rodzajów i 10 gatunków. Każdy dźwięk odpowiada jednemu okazowi</w:t>
+      </w:r>
+      <w:r>
+        <w:rPr>
+          <w:szCs w:val="24"/>
+        </w:rPr>
+        <w:t xml:space="preserve"> (przykładowi)</w:t>
+      </w:r>
+      <w:r>
+        <w:rPr>
+          <w:szCs w:val="24"/>
+        </w:rPr>
+        <w:t xml:space="preserve">. Dane składają się z ponad 7000 przykładów. Każdy przykład posiada 3 etykiety określające gatunek, rodzaj i rodzinę płazów. </w:t>
       </w:r>
       <w:r>
         <w:rPr>
@@ -2520,7 +2524,80 @@
         <w:rPr>
           <w:szCs w:val="24"/>
         </w:rPr>
-        <w:t xml:space="preserve"> się z 22 atrybutów - współczynników MFCC, które to są wynikami analizy sygnału dźwiękowego. Podane dane mają charakter numeryczny</w:t>
+        <w:t xml:space="preserve"> się z</w:t>
+      </w:r>
+      <w:r>
+        <w:rPr>
+          <w:szCs w:val="24"/>
+        </w:rPr>
+        <w:t> </w:t>
+      </w:r>
+      <w:r>
+        <w:rPr>
+          <w:szCs w:val="24"/>
+        </w:rPr>
+        <w:t>22 atrybutów - współczynników MFCC, które to są wynikami analizy sygnału dźwiękowego. Podane dane mają charakter numeryczny</w:t>
+      </w:r>
+      <w:r>
+        <w:rPr>
+          <w:szCs w:val="24"/>
+        </w:rPr>
+        <w:t>. Spodziewane jest istnienie silnej zależności pomiędzy poszczególnymi etykietami klas.</w:t>
+      </w:r>
+    </w:p>
+    <w:p>
+      <w:pPr>
+        <w:ind w:firstLine="360"/>
+        <w:rPr>
+          <w:szCs w:val="24"/>
+        </w:rPr>
+      </w:pPr>
+      <w:r>
+        <w:rPr>
+          <w:szCs w:val="24"/>
+        </w:rPr>
+        <w:drawing>
+          <wp:inline distT="0" distB="0" distL="0" distR="0" wp14:anchorId="6EE9DC6F" wp14:editId="721B7699">
+            <wp:extent cx="3356787" cy="4857750"/>
+            <wp:effectExtent l="0" t="0" r="0" b="0"/>
+            <wp:docPr id="1780141310" name="Obraz 1" descr="Obraz zawierający tekst, zrzut ekranu, Czcionka, dokument&#10;&#10;Opis wygenerowany automatycznie"/>
+            <wp:cNvGraphicFramePr>
+              <a:graphicFrameLocks xmlns:a="http://schemas.openxmlformats.org/drawingml/2006/main" noChangeAspect="1"/>
+            </wp:cNvGraphicFramePr>
+            <a:graphic xmlns:a="http://schemas.openxmlformats.org/drawingml/2006/main">
+              <a:graphicData uri="http://schemas.openxmlformats.org/drawingml/2006/picture">
+                <pic:pic xmlns:pic="http://schemas.openxmlformats.org/drawingml/2006/picture">
+                  <pic:nvPicPr>
+                    <pic:cNvPr id="1780141310" name="Obraz 1" descr="Obraz zawierający tekst, zrzut ekranu, Czcionka, dokument&#10;&#10;Opis wygenerowany automatycznie"/>
+                    <pic:cNvPicPr/>
+                  </pic:nvPicPr>
+                  <pic:blipFill rotWithShape="1">
+                    <a:blip r:embed="rId11"/>
+                    <a:srcRect l="1559"/>
+                    <a:stretch/>
+                  </pic:blipFill>
+                  <pic:spPr bwMode="auto">
+                    <a:xfrm>
+                      <a:off x="0" y="0"/>
+                      <a:ext cx="3357256" cy="4858428"/>
+                    </a:xfrm>
+                    <a:prstGeom prst="rect">
+                      <a:avLst/>
+                    </a:prstGeom>
+                    <a:ln>
+                      <a:noFill/>
+                    </a:ln>
+                    <a:extLst>
+                      <a:ext uri="{53640926-AAD7-44D8-BBD7-CCE9431645EC}">
+                        <a14:shadowObscured xmlns:a14="http://schemas.microsoft.com/office/drawing/2010/main"/>
+                      </a:ext>
+                    </a:extLst>
+                  </pic:spPr>
+                </pic:pic>
+              </a:graphicData>
+            </a:graphic>
+          </wp:inline>
+        </w:drawing>
       </w:r>
     </w:p>
     <w:p>
@@ -2620,7 +2697,14 @@
         <w:rPr>
           <w:szCs w:val="24"/>
         </w:rPr>
-        <w:t xml:space="preserve"> ze sobą i zestawi w tabeli zbiorczej. Wyniki predykcji </w:t>
+        <w:t xml:space="preserve"> ze sobą i zestawi w tabeli zbiorczej. </w:t>
+      </w:r>
+      <w:r>
+        <w:rPr>
+          <w:szCs w:val="24"/>
+        </w:rPr>
+        <w:lastRenderedPageBreak/>
+        <w:t xml:space="preserve">Wyniki predykcji </w:t>
       </w:r>
       <w:r>
         <w:rPr>
@@ -4637,6 +4721,18 @@
       <w:shd w:val="clear" w:color="auto" w:fill="E1DFDD"/>
     </w:rPr>
   </w:style>
+  <w:style w:type="character" w:styleId="UyteHipercze">
+    <w:name w:val="FollowedHyperlink"/>
+    <w:basedOn w:val="Domylnaczcionkaakapitu"/>
+    <w:uiPriority w:val="99"/>
+    <w:semiHidden/>
+    <w:unhideWhenUsed/>
+    <w:rsid w:val="004B5078"/>
+    <w:rPr>
+      <w:color w:val="96607D" w:themeColor="followedHyperlink"/>
+      <w:u w:val="single"/>
+    </w:rPr>
+  </w:style>
 </w:styles>
 </file>
 

</xml_diff>